<commit_message>
Update Lab Flex y media queries.docx
</commit_message>
<xml_diff>
--- a/Lab Flex y media queries.docx
+++ b/Lab Flex y media queries.docx
@@ -1,6 +1,6 @@
 
 <file path=word/document.xml><?xml version="1.0" encoding="utf-8"?>
-<w:document xmlns:wpc="http://schemas.microsoft.com/office/word/2010/wordprocessingCanvas" xmlns:cx="http://schemas.microsoft.com/office/drawing/2014/chartex" xmlns:cx1="http://schemas.microsoft.com/office/drawing/2015/9/8/chartex" xmlns:cx2="http://schemas.microsoft.com/office/drawing/2015/10/21/chartex" xmlns:cx3="http://schemas.microsoft.com/office/drawing/2016/5/9/chartex" xmlns:cx4="http://schemas.microsoft.com/office/drawing/2016/5/10/chartex" xmlns:cx5="http://schemas.microsoft.com/office/drawing/2016/5/11/chartex" xmlns:cx6="http://schemas.microsoft.com/office/drawing/2016/5/12/chartex" xmlns:cx7="http://schemas.microsoft.com/office/drawing/2016/5/13/chartex" xmlns:cx8="http://schemas.microsoft.com/office/drawing/2016/5/14/chartex" xmlns:mc="http://schemas.openxmlformats.org/markup-compatibility/2006" xmlns:aink="http://schemas.microsoft.com/office/drawing/2016/ink" xmlns:am3d="http://schemas.microsoft.com/office/drawing/2017/model3d" xmlns:o="urn:schemas-microsoft-com:office:office" xmlns:r="http://schemas.openxmlformats.org/officeDocument/2006/relationships" xmlns:m="http://schemas.openxmlformats.org/officeDocument/2006/math" xmlns:v="urn:schemas-microsoft-com:vml" xmlns:wp14="http://schemas.microsoft.com/office/word/2010/wordprocessingDrawing" xmlns:wp="http://schemas.openxmlformats.org/drawingml/2006/wordprocessingDrawing" xmlns:w10="urn:schemas-microsoft-com:office:word" xmlns:w="http://schemas.openxmlformats.org/wordprocessingml/2006/main" xmlns:w14="http://schemas.microsoft.com/office/word/2010/wordml" xmlns:w15="http://schemas.microsoft.com/office/word/2012/wordml" xmlns:w16cex="http://schemas.microsoft.com/office/word/2018/wordml/cex" xmlns:w16cid="http://schemas.microsoft.com/office/word/2016/wordml/cid" xmlns:w16="http://schemas.microsoft.com/office/word/2018/wordml" xmlns:w16se="http://schemas.microsoft.com/office/word/2015/wordml/symex" xmlns:wpg="http://schemas.microsoft.com/office/word/2010/wordprocessingGroup" xmlns:wpi="http://schemas.microsoft.com/office/word/2010/wordprocessingInk" xmlns:wne="http://schemas.microsoft.com/office/word/2006/wordml" xmlns:wps="http://schemas.microsoft.com/office/word/2010/wordprocessingShape" mc:Ignorable="w14 w15 w16se w16cid w16 w16cex wp14">
+<w:document xmlns:wpc="http://schemas.microsoft.com/office/word/2010/wordprocessingCanvas" xmlns:cx="http://schemas.microsoft.com/office/drawing/2014/chartex" xmlns:cx1="http://schemas.microsoft.com/office/drawing/2015/9/8/chartex" xmlns:cx2="http://schemas.microsoft.com/office/drawing/2015/10/21/chartex" xmlns:cx3="http://schemas.microsoft.com/office/drawing/2016/5/9/chartex" xmlns:cx4="http://schemas.microsoft.com/office/drawing/2016/5/10/chartex" xmlns:cx5="http://schemas.microsoft.com/office/drawing/2016/5/11/chartex" xmlns:cx6="http://schemas.microsoft.com/office/drawing/2016/5/12/chartex" xmlns:cx7="http://schemas.microsoft.com/office/drawing/2016/5/13/chartex" xmlns:cx8="http://schemas.microsoft.com/office/drawing/2016/5/14/chartex" xmlns:mc="http://schemas.openxmlformats.org/markup-compatibility/2006" xmlns:aink="http://schemas.microsoft.com/office/drawing/2016/ink" xmlns:am3d="http://schemas.microsoft.com/office/drawing/2017/model3d" xmlns:o="urn:schemas-microsoft-com:office:office" xmlns:r="http://schemas.openxmlformats.org/officeDocument/2006/relationships" xmlns:m="http://schemas.openxmlformats.org/officeDocument/2006/math" xmlns:v="urn:schemas-microsoft-com:vml" xmlns:wp14="http://schemas.microsoft.com/office/word/2010/wordprocessingDrawing" xmlns:wp="http://schemas.openxmlformats.org/drawingml/2006/wordprocessingDrawing" xmlns:w10="urn:schemas-microsoft-com:office:word" xmlns:w="http://schemas.openxmlformats.org/wordprocessingml/2006/main" xmlns:w14="http://schemas.microsoft.com/office/word/2010/wordml" xmlns:w15="http://schemas.microsoft.com/office/word/2012/wordml" xmlns:w16cid="http://schemas.microsoft.com/office/word/2016/wordml/cid" xmlns:w16se="http://schemas.microsoft.com/office/word/2015/wordml/symex" xmlns:wpg="http://schemas.microsoft.com/office/word/2010/wordprocessingGroup" xmlns:wpi="http://schemas.microsoft.com/office/word/2010/wordprocessingInk" xmlns:wne="http://schemas.microsoft.com/office/word/2006/wordml" xmlns:wps="http://schemas.microsoft.com/office/word/2010/wordprocessingShape" mc:Ignorable="w14 w15 w16se w16cid wp14">
   <w:body>
     <w:p>
       <w:pPr>
@@ -54,95 +54,53 @@
       <w:bookmarkEnd w:id="1"/>
     </w:p>
     <w:p>
-      <w:pPr>
-        <w:rPr>
-          <w:lang w:val="es-MX"/>
-        </w:rPr>
-      </w:pPr>
-      <w:r>
-        <w:rPr>
-          <w:lang w:val="es-MX"/>
-        </w:rPr>
-        <w:t>NO</w:t>
-      </w:r>
-      <w:r>
-        <w:rPr>
-          <w:lang w:val="es-MX"/>
-        </w:rPr>
-        <w:t>M</w:t>
-      </w:r>
-      <w:r>
-        <w:rPr>
-          <w:lang w:val="es-MX"/>
-        </w:rPr>
-        <w:t xml:space="preserve">BRE: </w:t>
-      </w:r>
-      <w:r>
-        <w:rPr>
-          <w:lang w:val="es-MX"/>
-        </w:rPr>
+      <w:r>
+        <w:t xml:space="preserve">NOMBRE: </w:t>
+      </w:r>
+      <w:r>
+        <w:t>Arely</w:t>
+      </w:r>
+      <w:r>
+        <w:t xml:space="preserve"> Aceves Compean</w:t>
+      </w:r>
+      <w:bookmarkStart w:id="2" w:name="_GoBack"/>
+      <w:bookmarkEnd w:id="2"/>
+      <w:r>
         <w:br/>
-        <w:t xml:space="preserve">GITHUB </w:t>
-      </w:r>
-      <w:proofErr w:type="gramStart"/>
-      <w:r>
-        <w:rPr>
-          <w:lang w:val="es-MX"/>
-        </w:rPr>
-        <w:t>REPOSITORY</w:t>
-      </w:r>
-      <w:r>
-        <w:rPr>
-          <w:lang w:val="es-MX"/>
-        </w:rPr>
-        <w:t xml:space="preserve"> </w:t>
-      </w:r>
-      <w:r>
-        <w:rPr>
-          <w:lang w:val="es-MX"/>
-        </w:rPr>
-        <w:t>:</w:t>
-      </w:r>
-      <w:proofErr w:type="gramEnd"/>
-      <w:r>
-        <w:rPr>
-          <w:lang w:val="es-MX"/>
-        </w:rPr>
-        <w:t xml:space="preserve"> [</w:t>
-      </w:r>
-      <w:r>
-        <w:rPr>
-          <w:lang w:val="es-MX"/>
-        </w:rPr>
-        <w:t xml:space="preserve">  ]</w:t>
-      </w:r>
-    </w:p>
-    <w:p>
-      <w:pPr>
-        <w:rPr>
-          <w:lang w:val="es-MX"/>
-        </w:rPr>
-      </w:pPr>
-      <w:r>
-        <w:rPr>
-          <w:lang w:val="es-MX"/>
-        </w:rPr>
-        <w:t xml:space="preserve">GITHUB PAGE URL: </w:t>
-      </w:r>
-      <w:proofErr w:type="gramStart"/>
-      <w:r>
-        <w:rPr>
-          <w:lang w:val="es-MX"/>
-        </w:rPr>
-        <w:t>[  ]</w:t>
-      </w:r>
-      <w:proofErr w:type="gramEnd"/>
+        <w:t>GITHUB REPOSITORY : [</w:t>
+      </w:r>
+      <w:hyperlink r:id="rId6" w:history="1">
+        <w:r>
+          <w:rPr>
+            <w:rStyle w:val="Hyperlink"/>
+          </w:rPr>
+          <w:t>https://github.com/ArelyA/Laboratorio-3</w:t>
+        </w:r>
+      </w:hyperlink>
+      <w:r>
+        <w:t>]</w:t>
+      </w:r>
+    </w:p>
+    <w:p>
+      <w:r>
+        <w:t>GITHUB PAGE URL: [</w:t>
+      </w:r>
+      <w:hyperlink r:id="rId7" w:history="1">
+        <w:r>
+          <w:rPr>
+            <w:rStyle w:val="Hyperlink"/>
+          </w:rPr>
+          <w:t>https://arelya.github.io/Laboratorio-3/</w:t>
+        </w:r>
+      </w:hyperlink>
+      <w:r>
+        <w:t>]</w:t>
+      </w:r>
     </w:p>
     <w:p>
       <w:pPr>
         <w:rPr>
           <w:u w:val="single"/>
-          <w:lang w:val="es-MX"/>
         </w:rPr>
       </w:pPr>
     </w:p>
@@ -150,7 +108,6 @@
       <w:pPr>
         <w:rPr>
           <w:u w:val="single"/>
-          <w:lang w:val="es-MX"/>
         </w:rPr>
       </w:pPr>
     </w:p>
@@ -158,7 +115,6 @@
       <w:pPr>
         <w:rPr>
           <w:u w:val="single"/>
-          <w:lang w:val="es-MX"/>
         </w:rPr>
       </w:pPr>
     </w:p>
@@ -360,345 +316,6 @@
             <wp:extent cx="1888066" cy="3622631"/>
             <wp:effectExtent l="0" t="0" r="0" b="0"/>
             <wp:docPr id="3" name="Picture 3"/>
-            <wp:cNvGraphicFramePr>
-              <a:graphicFrameLocks xmlns:a="http://schemas.openxmlformats.org/drawingml/2006/main" noChangeAspect="1"/>
-            </wp:cNvGraphicFramePr>
-            <a:graphic xmlns:a="http://schemas.openxmlformats.org/drawingml/2006/main">
-              <a:graphicData uri="http://schemas.openxmlformats.org/drawingml/2006/picture">
-                <pic:pic xmlns:pic="http://schemas.openxmlformats.org/drawingml/2006/picture">
-                  <pic:nvPicPr>
-                    <pic:cNvPr id="1" name=""/>
-                    <pic:cNvPicPr/>
-                  </pic:nvPicPr>
-                  <pic:blipFill>
-                    <a:blip r:embed="rId6"/>
-                    <a:stretch>
-                      <a:fillRect/>
-                    </a:stretch>
-                  </pic:blipFill>
-                  <pic:spPr>
-                    <a:xfrm>
-                      <a:off x="0" y="0"/>
-                      <a:ext cx="1897165" cy="3640090"/>
-                    </a:xfrm>
-                    <a:prstGeom prst="rect">
-                      <a:avLst/>
-                    </a:prstGeom>
-                  </pic:spPr>
-                </pic:pic>
-              </a:graphicData>
-            </a:graphic>
-          </wp:inline>
-        </w:drawing>
-      </w:r>
-    </w:p>
-    <w:p>
-      <w:pPr>
-        <w:jc w:val="center"/>
-        <w:rPr>
-          <w:sz w:val="20"/>
-          <w:szCs w:val="20"/>
-          <w:lang w:val="es-MX"/>
-        </w:rPr>
-      </w:pPr>
-    </w:p>
-    <w:p>
-      <w:pPr>
-        <w:jc w:val="center"/>
-        <w:rPr>
-          <w:sz w:val="20"/>
-          <w:szCs w:val="20"/>
-          <w:lang w:val="es-MX"/>
-        </w:rPr>
-      </w:pPr>
-    </w:p>
-    <w:p>
-      <w:pPr>
-        <w:jc w:val="center"/>
-        <w:rPr>
-          <w:sz w:val="20"/>
-          <w:szCs w:val="20"/>
-          <w:lang w:val="es-MX"/>
-        </w:rPr>
-      </w:pPr>
-    </w:p>
-    <w:p>
-      <w:pPr>
-        <w:jc w:val="center"/>
-        <w:rPr>
-          <w:sz w:val="20"/>
-          <w:szCs w:val="20"/>
-          <w:lang w:val="es-MX"/>
-        </w:rPr>
-      </w:pPr>
-    </w:p>
-    <w:p>
-      <w:pPr>
-        <w:jc w:val="center"/>
-        <w:rPr>
-          <w:sz w:val="20"/>
-          <w:szCs w:val="20"/>
-          <w:lang w:val="es-MX"/>
-        </w:rPr>
-      </w:pPr>
-    </w:p>
-    <w:p>
-      <w:pPr>
-        <w:jc w:val="center"/>
-        <w:rPr>
-          <w:sz w:val="20"/>
-          <w:szCs w:val="20"/>
-          <w:lang w:val="es-MX"/>
-        </w:rPr>
-      </w:pPr>
-    </w:p>
-    <w:p>
-      <w:pPr>
-        <w:jc w:val="center"/>
-        <w:rPr>
-          <w:sz w:val="20"/>
-          <w:szCs w:val="20"/>
-          <w:lang w:val="es-MX"/>
-        </w:rPr>
-      </w:pPr>
-    </w:p>
-    <w:p>
-      <w:pPr>
-        <w:jc w:val="center"/>
-        <w:rPr>
-          <w:sz w:val="20"/>
-          <w:szCs w:val="20"/>
-          <w:lang w:val="es-MX"/>
-        </w:rPr>
-      </w:pPr>
-    </w:p>
-    <w:p>
-      <w:pPr>
-        <w:jc w:val="center"/>
-        <w:rPr>
-          <w:sz w:val="20"/>
-          <w:szCs w:val="20"/>
-          <w:lang w:val="es-MX"/>
-        </w:rPr>
-      </w:pPr>
-    </w:p>
-    <w:p>
-      <w:pPr>
-        <w:rPr>
-          <w:sz w:val="20"/>
-          <w:szCs w:val="20"/>
-          <w:lang w:val="es-MX"/>
-        </w:rPr>
-      </w:pPr>
-    </w:p>
-    <w:p>
-      <w:pPr>
-        <w:jc w:val="center"/>
-        <w:rPr>
-          <w:sz w:val="20"/>
-          <w:szCs w:val="20"/>
-          <w:lang w:val="es-MX"/>
-        </w:rPr>
-      </w:pPr>
-    </w:p>
-    <w:p>
-      <w:pPr>
-        <w:jc w:val="center"/>
-        <w:rPr>
-          <w:b/>
-          <w:bCs/>
-          <w:sz w:val="20"/>
-          <w:szCs w:val="20"/>
-          <w:u w:val="single"/>
-          <w:lang w:val="es-MX"/>
-        </w:rPr>
-      </w:pPr>
-      <w:r>
-        <w:rPr>
-          <w:b/>
-          <w:bCs/>
-          <w:sz w:val="20"/>
-          <w:szCs w:val="20"/>
-          <w:u w:val="single"/>
-          <w:lang w:val="es-MX"/>
-        </w:rPr>
-        <w:lastRenderedPageBreak/>
-        <w:t xml:space="preserve">Para </w:t>
-      </w:r>
-      <w:proofErr w:type="spellStart"/>
-      <w:r>
-        <w:rPr>
-          <w:b/>
-          <w:bCs/>
-          <w:sz w:val="20"/>
-          <w:szCs w:val="20"/>
-          <w:u w:val="single"/>
-          <w:lang w:val="es-MX"/>
-        </w:rPr>
-        <w:t>tablets</w:t>
-      </w:r>
-      <w:proofErr w:type="spellEnd"/>
-      <w:r>
-        <w:rPr>
-          <w:b/>
-          <w:bCs/>
-          <w:sz w:val="20"/>
-          <w:szCs w:val="20"/>
-          <w:u w:val="single"/>
-          <w:lang w:val="es-MX"/>
-        </w:rPr>
-        <w:t>:</w:t>
-      </w:r>
-    </w:p>
-    <w:p>
-      <w:pPr>
-        <w:jc w:val="center"/>
-        <w:rPr>
-          <w:sz w:val="20"/>
-          <w:szCs w:val="20"/>
-          <w:lang w:val="es-MX"/>
-        </w:rPr>
-      </w:pPr>
-    </w:p>
-    <w:p>
-      <w:pPr>
-        <w:jc w:val="center"/>
-        <w:rPr>
-          <w:sz w:val="20"/>
-          <w:szCs w:val="20"/>
-          <w:lang w:val="es-MX"/>
-        </w:rPr>
-      </w:pPr>
-      <w:r>
-        <w:rPr>
-          <w:noProof/>
-          <w:sz w:val="20"/>
-          <w:szCs w:val="20"/>
-          <w:lang w:val="es-MX"/>
-        </w:rPr>
-        <w:drawing>
-          <wp:inline distT="0" distB="0" distL="0" distR="0" wp14:anchorId="08F7DA45" wp14:editId="5A740C14">
-            <wp:extent cx="4070631" cy="4562686"/>
-            <wp:effectExtent l="0" t="0" r="6350" b="0"/>
-            <wp:docPr id="8" name="Picture 8"/>
-            <wp:cNvGraphicFramePr>
-              <a:graphicFrameLocks xmlns:a="http://schemas.openxmlformats.org/drawingml/2006/main" noChangeAspect="1"/>
-            </wp:cNvGraphicFramePr>
-            <a:graphic xmlns:a="http://schemas.openxmlformats.org/drawingml/2006/main">
-              <a:graphicData uri="http://schemas.openxmlformats.org/drawingml/2006/picture">
-                <pic:pic xmlns:pic="http://schemas.openxmlformats.org/drawingml/2006/picture">
-                  <pic:nvPicPr>
-                    <pic:cNvPr id="1" name=""/>
-                    <pic:cNvPicPr/>
-                  </pic:nvPicPr>
-                  <pic:blipFill>
-                    <a:blip r:embed="rId7"/>
-                    <a:stretch>
-                      <a:fillRect/>
-                    </a:stretch>
-                  </pic:blipFill>
-                  <pic:spPr>
-                    <a:xfrm>
-                      <a:off x="0" y="0"/>
-                      <a:ext cx="4131154" cy="4630525"/>
-                    </a:xfrm>
-                    <a:prstGeom prst="rect">
-                      <a:avLst/>
-                    </a:prstGeom>
-                  </pic:spPr>
-                </pic:pic>
-              </a:graphicData>
-            </a:graphic>
-          </wp:inline>
-        </w:drawing>
-      </w:r>
-    </w:p>
-    <w:p>
-      <w:pPr>
-        <w:jc w:val="center"/>
-        <w:rPr>
-          <w:sz w:val="20"/>
-          <w:szCs w:val="20"/>
-          <w:lang w:val="es-MX"/>
-        </w:rPr>
-      </w:pPr>
-    </w:p>
-    <w:p>
-      <w:pPr>
-        <w:jc w:val="center"/>
-        <w:rPr>
-          <w:sz w:val="20"/>
-          <w:szCs w:val="20"/>
-          <w:lang w:val="es-MX"/>
-        </w:rPr>
-      </w:pPr>
-    </w:p>
-    <w:p>
-      <w:pPr>
-        <w:jc w:val="center"/>
-        <w:rPr>
-          <w:b/>
-          <w:bCs/>
-          <w:sz w:val="20"/>
-          <w:szCs w:val="20"/>
-          <w:u w:val="single"/>
-          <w:lang w:val="es-MX"/>
-        </w:rPr>
-      </w:pPr>
-      <w:r>
-        <w:rPr>
-          <w:b/>
-          <w:bCs/>
-          <w:sz w:val="20"/>
-          <w:szCs w:val="20"/>
-          <w:u w:val="single"/>
-          <w:lang w:val="es-MX"/>
-        </w:rPr>
-        <w:t xml:space="preserve">Para </w:t>
-      </w:r>
-      <w:r>
-        <w:rPr>
-          <w:b/>
-          <w:bCs/>
-          <w:sz w:val="20"/>
-          <w:szCs w:val="20"/>
-          <w:u w:val="single"/>
-          <w:lang w:val="es-MX"/>
-        </w:rPr>
-        <w:t>pantallas grandes:</w:t>
-      </w:r>
-    </w:p>
-    <w:p>
-      <w:pPr>
-        <w:jc w:val="center"/>
-        <w:rPr>
-          <w:sz w:val="20"/>
-          <w:szCs w:val="20"/>
-          <w:lang w:val="es-MX"/>
-        </w:rPr>
-      </w:pPr>
-    </w:p>
-    <w:p>
-      <w:pPr>
-        <w:jc w:val="center"/>
-        <w:rPr>
-          <w:sz w:val="20"/>
-          <w:szCs w:val="20"/>
-          <w:lang w:val="es-MX"/>
-        </w:rPr>
-      </w:pPr>
-      <w:r>
-        <w:rPr>
-          <w:noProof/>
-          <w:sz w:val="20"/>
-          <w:szCs w:val="20"/>
-          <w:lang w:val="es-MX"/>
-        </w:rPr>
-        <w:drawing>
-          <wp:inline distT="0" distB="0" distL="0" distR="0" wp14:anchorId="57C09593" wp14:editId="77F055ED">
-            <wp:extent cx="6156876" cy="2586567"/>
-            <wp:effectExtent l="0" t="0" r="0" b="4445"/>
-            <wp:docPr id="9" name="Picture 9"/>
             <wp:cNvGraphicFramePr>
               <a:graphicFrameLocks xmlns:a="http://schemas.openxmlformats.org/drawingml/2006/main" noChangeAspect="1"/>
             </wp:cNvGraphicFramePr>
@@ -718,6 +335,332 @@
                   <pic:spPr>
                     <a:xfrm>
                       <a:off x="0" y="0"/>
+                      <a:ext cx="1897165" cy="3640090"/>
+                    </a:xfrm>
+                    <a:prstGeom prst="rect">
+                      <a:avLst/>
+                    </a:prstGeom>
+                  </pic:spPr>
+                </pic:pic>
+              </a:graphicData>
+            </a:graphic>
+          </wp:inline>
+        </w:drawing>
+      </w:r>
+    </w:p>
+    <w:p>
+      <w:pPr>
+        <w:jc w:val="center"/>
+        <w:rPr>
+          <w:sz w:val="20"/>
+          <w:szCs w:val="20"/>
+          <w:lang w:val="es-MX"/>
+        </w:rPr>
+      </w:pPr>
+    </w:p>
+    <w:p>
+      <w:pPr>
+        <w:jc w:val="center"/>
+        <w:rPr>
+          <w:sz w:val="20"/>
+          <w:szCs w:val="20"/>
+          <w:lang w:val="es-MX"/>
+        </w:rPr>
+      </w:pPr>
+    </w:p>
+    <w:p>
+      <w:pPr>
+        <w:jc w:val="center"/>
+        <w:rPr>
+          <w:sz w:val="20"/>
+          <w:szCs w:val="20"/>
+          <w:lang w:val="es-MX"/>
+        </w:rPr>
+      </w:pPr>
+    </w:p>
+    <w:p>
+      <w:pPr>
+        <w:jc w:val="center"/>
+        <w:rPr>
+          <w:sz w:val="20"/>
+          <w:szCs w:val="20"/>
+          <w:lang w:val="es-MX"/>
+        </w:rPr>
+      </w:pPr>
+    </w:p>
+    <w:p>
+      <w:pPr>
+        <w:jc w:val="center"/>
+        <w:rPr>
+          <w:sz w:val="20"/>
+          <w:szCs w:val="20"/>
+          <w:lang w:val="es-MX"/>
+        </w:rPr>
+      </w:pPr>
+    </w:p>
+    <w:p>
+      <w:pPr>
+        <w:jc w:val="center"/>
+        <w:rPr>
+          <w:sz w:val="20"/>
+          <w:szCs w:val="20"/>
+          <w:lang w:val="es-MX"/>
+        </w:rPr>
+      </w:pPr>
+    </w:p>
+    <w:p>
+      <w:pPr>
+        <w:jc w:val="center"/>
+        <w:rPr>
+          <w:sz w:val="20"/>
+          <w:szCs w:val="20"/>
+          <w:lang w:val="es-MX"/>
+        </w:rPr>
+      </w:pPr>
+    </w:p>
+    <w:p>
+      <w:pPr>
+        <w:jc w:val="center"/>
+        <w:rPr>
+          <w:sz w:val="20"/>
+          <w:szCs w:val="20"/>
+          <w:lang w:val="es-MX"/>
+        </w:rPr>
+      </w:pPr>
+    </w:p>
+    <w:p>
+      <w:pPr>
+        <w:jc w:val="center"/>
+        <w:rPr>
+          <w:sz w:val="20"/>
+          <w:szCs w:val="20"/>
+          <w:lang w:val="es-MX"/>
+        </w:rPr>
+      </w:pPr>
+    </w:p>
+    <w:p>
+      <w:pPr>
+        <w:rPr>
+          <w:sz w:val="20"/>
+          <w:szCs w:val="20"/>
+          <w:lang w:val="es-MX"/>
+        </w:rPr>
+      </w:pPr>
+    </w:p>
+    <w:p>
+      <w:pPr>
+        <w:jc w:val="center"/>
+        <w:rPr>
+          <w:sz w:val="20"/>
+          <w:szCs w:val="20"/>
+          <w:lang w:val="es-MX"/>
+        </w:rPr>
+      </w:pPr>
+    </w:p>
+    <w:p>
+      <w:pPr>
+        <w:jc w:val="center"/>
+        <w:rPr>
+          <w:b/>
+          <w:bCs/>
+          <w:sz w:val="20"/>
+          <w:szCs w:val="20"/>
+          <w:u w:val="single"/>
+          <w:lang w:val="es-MX"/>
+        </w:rPr>
+      </w:pPr>
+      <w:r>
+        <w:rPr>
+          <w:b/>
+          <w:bCs/>
+          <w:sz w:val="20"/>
+          <w:szCs w:val="20"/>
+          <w:u w:val="single"/>
+          <w:lang w:val="es-MX"/>
+        </w:rPr>
+        <w:lastRenderedPageBreak/>
+        <w:t xml:space="preserve">Para </w:t>
+      </w:r>
+      <w:r>
+        <w:rPr>
+          <w:b/>
+          <w:bCs/>
+          <w:sz w:val="20"/>
+          <w:szCs w:val="20"/>
+          <w:u w:val="single"/>
+          <w:lang w:val="es-MX"/>
+        </w:rPr>
+        <w:t>tablets:</w:t>
+      </w:r>
+    </w:p>
+    <w:p>
+      <w:pPr>
+        <w:jc w:val="center"/>
+        <w:rPr>
+          <w:sz w:val="20"/>
+          <w:szCs w:val="20"/>
+          <w:lang w:val="es-MX"/>
+        </w:rPr>
+      </w:pPr>
+    </w:p>
+    <w:p>
+      <w:pPr>
+        <w:jc w:val="center"/>
+        <w:rPr>
+          <w:sz w:val="20"/>
+          <w:szCs w:val="20"/>
+          <w:lang w:val="es-MX"/>
+        </w:rPr>
+      </w:pPr>
+      <w:r>
+        <w:rPr>
+          <w:noProof/>
+          <w:sz w:val="20"/>
+          <w:szCs w:val="20"/>
+          <w:lang w:val="es-MX"/>
+        </w:rPr>
+        <w:drawing>
+          <wp:inline distT="0" distB="0" distL="0" distR="0" wp14:anchorId="08F7DA45" wp14:editId="5A740C14">
+            <wp:extent cx="4070631" cy="4562686"/>
+            <wp:effectExtent l="0" t="0" r="6350" b="0"/>
+            <wp:docPr id="8" name="Picture 8"/>
+            <wp:cNvGraphicFramePr>
+              <a:graphicFrameLocks xmlns:a="http://schemas.openxmlformats.org/drawingml/2006/main" noChangeAspect="1"/>
+            </wp:cNvGraphicFramePr>
+            <a:graphic xmlns:a="http://schemas.openxmlformats.org/drawingml/2006/main">
+              <a:graphicData uri="http://schemas.openxmlformats.org/drawingml/2006/picture">
+                <pic:pic xmlns:pic="http://schemas.openxmlformats.org/drawingml/2006/picture">
+                  <pic:nvPicPr>
+                    <pic:cNvPr id="1" name=""/>
+                    <pic:cNvPicPr/>
+                  </pic:nvPicPr>
+                  <pic:blipFill>
+                    <a:blip r:embed="rId9"/>
+                    <a:stretch>
+                      <a:fillRect/>
+                    </a:stretch>
+                  </pic:blipFill>
+                  <pic:spPr>
+                    <a:xfrm>
+                      <a:off x="0" y="0"/>
+                      <a:ext cx="4131154" cy="4630525"/>
+                    </a:xfrm>
+                    <a:prstGeom prst="rect">
+                      <a:avLst/>
+                    </a:prstGeom>
+                  </pic:spPr>
+                </pic:pic>
+              </a:graphicData>
+            </a:graphic>
+          </wp:inline>
+        </w:drawing>
+      </w:r>
+    </w:p>
+    <w:p>
+      <w:pPr>
+        <w:jc w:val="center"/>
+        <w:rPr>
+          <w:sz w:val="20"/>
+          <w:szCs w:val="20"/>
+          <w:lang w:val="es-MX"/>
+        </w:rPr>
+      </w:pPr>
+    </w:p>
+    <w:p>
+      <w:pPr>
+        <w:jc w:val="center"/>
+        <w:rPr>
+          <w:sz w:val="20"/>
+          <w:szCs w:val="20"/>
+          <w:lang w:val="es-MX"/>
+        </w:rPr>
+      </w:pPr>
+    </w:p>
+    <w:p>
+      <w:pPr>
+        <w:jc w:val="center"/>
+        <w:rPr>
+          <w:b/>
+          <w:bCs/>
+          <w:sz w:val="20"/>
+          <w:szCs w:val="20"/>
+          <w:u w:val="single"/>
+          <w:lang w:val="es-MX"/>
+        </w:rPr>
+      </w:pPr>
+      <w:r>
+        <w:rPr>
+          <w:b/>
+          <w:bCs/>
+          <w:sz w:val="20"/>
+          <w:szCs w:val="20"/>
+          <w:u w:val="single"/>
+          <w:lang w:val="es-MX"/>
+        </w:rPr>
+        <w:t xml:space="preserve">Para </w:t>
+      </w:r>
+      <w:r>
+        <w:rPr>
+          <w:b/>
+          <w:bCs/>
+          <w:sz w:val="20"/>
+          <w:szCs w:val="20"/>
+          <w:u w:val="single"/>
+          <w:lang w:val="es-MX"/>
+        </w:rPr>
+        <w:t>pantallas grandes:</w:t>
+      </w:r>
+    </w:p>
+    <w:p>
+      <w:pPr>
+        <w:jc w:val="center"/>
+        <w:rPr>
+          <w:sz w:val="20"/>
+          <w:szCs w:val="20"/>
+          <w:lang w:val="es-MX"/>
+        </w:rPr>
+      </w:pPr>
+    </w:p>
+    <w:p>
+      <w:pPr>
+        <w:jc w:val="center"/>
+        <w:rPr>
+          <w:sz w:val="20"/>
+          <w:szCs w:val="20"/>
+          <w:lang w:val="es-MX"/>
+        </w:rPr>
+      </w:pPr>
+      <w:r>
+        <w:rPr>
+          <w:noProof/>
+          <w:sz w:val="20"/>
+          <w:szCs w:val="20"/>
+          <w:lang w:val="es-MX"/>
+        </w:rPr>
+        <w:drawing>
+          <wp:inline distT="0" distB="0" distL="0" distR="0" wp14:anchorId="57C09593" wp14:editId="77F055ED">
+            <wp:extent cx="6156876" cy="2586567"/>
+            <wp:effectExtent l="0" t="0" r="0" b="4445"/>
+            <wp:docPr id="9" name="Picture 9"/>
+            <wp:cNvGraphicFramePr>
+              <a:graphicFrameLocks xmlns:a="http://schemas.openxmlformats.org/drawingml/2006/main" noChangeAspect="1"/>
+            </wp:cNvGraphicFramePr>
+            <a:graphic xmlns:a="http://schemas.openxmlformats.org/drawingml/2006/main">
+              <a:graphicData uri="http://schemas.openxmlformats.org/drawingml/2006/picture">
+                <pic:pic xmlns:pic="http://schemas.openxmlformats.org/drawingml/2006/picture">
+                  <pic:nvPicPr>
+                    <pic:cNvPr id="1" name=""/>
+                    <pic:cNvPicPr/>
+                  </pic:nvPicPr>
+                  <pic:blipFill>
+                    <a:blip r:embed="rId10"/>
+                    <a:stretch>
+                      <a:fillRect/>
+                    </a:stretch>
+                  </pic:blipFill>
+                  <pic:spPr>
+                    <a:xfrm>
+                      <a:off x="0" y="0"/>
                       <a:ext cx="6224273" cy="2614881"/>
                     </a:xfrm>
                     <a:prstGeom prst="rect">
@@ -773,25 +716,7 @@
           <w:lang w:val="es-MX"/>
         </w:rPr>
         <w:lastRenderedPageBreak/>
-        <w:t xml:space="preserve">Utiliza media queries y </w:t>
-      </w:r>
-      <w:proofErr w:type="spellStart"/>
-      <w:r>
-        <w:rPr>
-          <w:sz w:val="20"/>
-          <w:szCs w:val="20"/>
-          <w:lang w:val="es-MX"/>
-        </w:rPr>
-        <w:t>Flexbox</w:t>
-      </w:r>
-      <w:proofErr w:type="spellEnd"/>
-      <w:r>
-        <w:rPr>
-          <w:sz w:val="20"/>
-          <w:szCs w:val="20"/>
-          <w:lang w:val="es-MX"/>
-        </w:rPr>
-        <w:t xml:space="preserve"> para lograr las vistas presentadas en las imágenes. Para los rangos puedes usar los siguientes</w:t>
+        <w:t>Utiliza media queries y Flexbox para lograr las vistas presentadas en las imágenes. Para los rangos puedes usar los siguientes</w:t>
       </w:r>
       <w:r>
         <w:rPr>
@@ -826,23 +751,13 @@
           <w:u w:val="single"/>
         </w:rPr>
       </w:pPr>
-      <w:proofErr w:type="gramStart"/>
       <w:r>
         <w:rPr>
           <w:sz w:val="20"/>
           <w:szCs w:val="20"/>
           <w:u w:val="single"/>
         </w:rPr>
-        <w:t>Tablets :</w:t>
-      </w:r>
-      <w:proofErr w:type="gramEnd"/>
-      <w:r>
-        <w:rPr>
-          <w:sz w:val="20"/>
-          <w:szCs w:val="20"/>
-          <w:u w:val="single"/>
-        </w:rPr>
-        <w:t xml:space="preserve"> </w:t>
+        <w:t xml:space="preserve">Tablets : </w:t>
       </w:r>
       <w:r>
         <w:rPr>
@@ -878,41 +793,13 @@
           <w:u w:val="single"/>
         </w:rPr>
       </w:pPr>
-      <w:proofErr w:type="spellStart"/>
       <w:r>
         <w:rPr>
           <w:sz w:val="20"/>
           <w:szCs w:val="20"/>
           <w:u w:val="single"/>
         </w:rPr>
-        <w:t>Pantallas</w:t>
-      </w:r>
-      <w:proofErr w:type="spellEnd"/>
-      <w:r>
-        <w:rPr>
-          <w:sz w:val="20"/>
-          <w:szCs w:val="20"/>
-          <w:u w:val="single"/>
-        </w:rPr>
-        <w:t xml:space="preserve"> </w:t>
-      </w:r>
-      <w:proofErr w:type="gramStart"/>
-      <w:r>
-        <w:rPr>
-          <w:sz w:val="20"/>
-          <w:szCs w:val="20"/>
-          <w:u w:val="single"/>
-        </w:rPr>
-        <w:t>Grandes :</w:t>
-      </w:r>
-      <w:proofErr w:type="gramEnd"/>
-      <w:r>
-        <w:rPr>
-          <w:sz w:val="20"/>
-          <w:szCs w:val="20"/>
-          <w:u w:val="single"/>
-        </w:rPr>
-        <w:t xml:space="preserve"> </w:t>
+        <w:t xml:space="preserve">Pantallas Grandes : </w:t>
       </w:r>
       <w:r>
         <w:rPr>
@@ -1236,7 +1123,7 @@
 </file>
 
 <file path=word/numbering.xml><?xml version="1.0" encoding="utf-8"?>
-<w:numbering xmlns:wpc="http://schemas.microsoft.com/office/word/2010/wordprocessingCanvas" xmlns:cx="http://schemas.microsoft.com/office/drawing/2014/chartex" xmlns:cx1="http://schemas.microsoft.com/office/drawing/2015/9/8/chartex" xmlns:cx2="http://schemas.microsoft.com/office/drawing/2015/10/21/chartex" xmlns:cx3="http://schemas.microsoft.com/office/drawing/2016/5/9/chartex" xmlns:cx4="http://schemas.microsoft.com/office/drawing/2016/5/10/chartex" xmlns:cx5="http://schemas.microsoft.com/office/drawing/2016/5/11/chartex" xmlns:cx6="http://schemas.microsoft.com/office/drawing/2016/5/12/chartex" xmlns:cx7="http://schemas.microsoft.com/office/drawing/2016/5/13/chartex" xmlns:cx8="http://schemas.microsoft.com/office/drawing/2016/5/14/chartex" xmlns:mc="http://schemas.openxmlformats.org/markup-compatibility/2006" xmlns:aink="http://schemas.microsoft.com/office/drawing/2016/ink" xmlns:am3d="http://schemas.microsoft.com/office/drawing/2017/model3d" xmlns:o="urn:schemas-microsoft-com:office:office" xmlns:r="http://schemas.openxmlformats.org/officeDocument/2006/relationships" xmlns:m="http://schemas.openxmlformats.org/officeDocument/2006/math" xmlns:v="urn:schemas-microsoft-com:vml" xmlns:wp14="http://schemas.microsoft.com/office/word/2010/wordprocessingDrawing" xmlns:wp="http://schemas.openxmlformats.org/drawingml/2006/wordprocessingDrawing" xmlns:w10="urn:schemas-microsoft-com:office:word" xmlns:w="http://schemas.openxmlformats.org/wordprocessingml/2006/main" xmlns:w14="http://schemas.microsoft.com/office/word/2010/wordml" xmlns:w15="http://schemas.microsoft.com/office/word/2012/wordml" xmlns:w16cex="http://schemas.microsoft.com/office/word/2018/wordml/cex" xmlns:w16cid="http://schemas.microsoft.com/office/word/2016/wordml/cid" xmlns:w16="http://schemas.microsoft.com/office/word/2018/wordml" xmlns:w16se="http://schemas.microsoft.com/office/word/2015/wordml/symex" xmlns:wpg="http://schemas.microsoft.com/office/word/2010/wordprocessingGroup" xmlns:wpi="http://schemas.microsoft.com/office/word/2010/wordprocessingInk" xmlns:wne="http://schemas.microsoft.com/office/word/2006/wordml" xmlns:wps="http://schemas.microsoft.com/office/word/2010/wordprocessingShape" mc:Ignorable="w14 w15 w16se w16cid w16 w16cex wp14">
+<w:numbering xmlns:wpc="http://schemas.microsoft.com/office/word/2010/wordprocessingCanvas" xmlns:cx="http://schemas.microsoft.com/office/drawing/2014/chartex" xmlns:cx1="http://schemas.microsoft.com/office/drawing/2015/9/8/chartex" xmlns:cx2="http://schemas.microsoft.com/office/drawing/2015/10/21/chartex" xmlns:cx3="http://schemas.microsoft.com/office/drawing/2016/5/9/chartex" xmlns:cx4="http://schemas.microsoft.com/office/drawing/2016/5/10/chartex" xmlns:cx5="http://schemas.microsoft.com/office/drawing/2016/5/11/chartex" xmlns:cx6="http://schemas.microsoft.com/office/drawing/2016/5/12/chartex" xmlns:cx7="http://schemas.microsoft.com/office/drawing/2016/5/13/chartex" xmlns:cx8="http://schemas.microsoft.com/office/drawing/2016/5/14/chartex" xmlns:mc="http://schemas.openxmlformats.org/markup-compatibility/2006" xmlns:aink="http://schemas.microsoft.com/office/drawing/2016/ink" xmlns:am3d="http://schemas.microsoft.com/office/drawing/2017/model3d" xmlns:o="urn:schemas-microsoft-com:office:office" xmlns:r="http://schemas.openxmlformats.org/officeDocument/2006/relationships" xmlns:m="http://schemas.openxmlformats.org/officeDocument/2006/math" xmlns:v="urn:schemas-microsoft-com:vml" xmlns:wp14="http://schemas.microsoft.com/office/word/2010/wordprocessingDrawing" xmlns:wp="http://schemas.openxmlformats.org/drawingml/2006/wordprocessingDrawing" xmlns:w10="urn:schemas-microsoft-com:office:word" xmlns:w="http://schemas.openxmlformats.org/wordprocessingml/2006/main" xmlns:w14="http://schemas.microsoft.com/office/word/2010/wordml" xmlns:w15="http://schemas.microsoft.com/office/word/2012/wordml" xmlns:w16cid="http://schemas.microsoft.com/office/word/2016/wordml/cid" xmlns:w16se="http://schemas.microsoft.com/office/word/2015/wordml/symex" xmlns:wpg="http://schemas.microsoft.com/office/word/2010/wordprocessingGroup" xmlns:wpi="http://schemas.microsoft.com/office/word/2010/wordprocessingInk" xmlns:wne="http://schemas.microsoft.com/office/word/2006/wordml" xmlns:wps="http://schemas.microsoft.com/office/word/2010/wordprocessingShape" mc:Ignorable="w14 w15 w16se w16cid wp14">
   <w:abstractNum w:abstractNumId="0" w15:restartNumberingAfterBreak="0">
     <w:nsid w:val="007411C1"/>
     <w:multiLevelType w:val="hybridMultilevel"/>
@@ -2305,7 +2192,7 @@
 </file>
 
 <file path=word/styles.xml><?xml version="1.0" encoding="utf-8"?>
-<w:styles xmlns:mc="http://schemas.openxmlformats.org/markup-compatibility/2006" xmlns:r="http://schemas.openxmlformats.org/officeDocument/2006/relationships" xmlns:w="http://schemas.openxmlformats.org/wordprocessingml/2006/main" xmlns:w14="http://schemas.microsoft.com/office/word/2010/wordml" xmlns:w15="http://schemas.microsoft.com/office/word/2012/wordml" xmlns:w16cex="http://schemas.microsoft.com/office/word/2018/wordml/cex" xmlns:w16cid="http://schemas.microsoft.com/office/word/2016/wordml/cid" xmlns:w16="http://schemas.microsoft.com/office/word/2018/wordml" xmlns:w16se="http://schemas.microsoft.com/office/word/2015/wordml/symex" mc:Ignorable="w14 w15 w16se w16cid w16 w16cex">
+<w:styles xmlns:mc="http://schemas.openxmlformats.org/markup-compatibility/2006" xmlns:r="http://schemas.openxmlformats.org/officeDocument/2006/relationships" xmlns:w="http://schemas.openxmlformats.org/wordprocessingml/2006/main" xmlns:w14="http://schemas.microsoft.com/office/word/2010/wordml" xmlns:w15="http://schemas.microsoft.com/office/word/2012/wordml" xmlns:w16cid="http://schemas.microsoft.com/office/word/2016/wordml/cid" xmlns:w16se="http://schemas.microsoft.com/office/word/2015/wordml/symex" mc:Ignorable="w14 w15 w16se w16cid">
   <w:docDefaults>
     <w:rPrDefault>
       <w:rPr>
@@ -3108,7 +2995,7 @@
 </file>
 
 <file path=customXml/itemProps1.xml><?xml version="1.0" encoding="utf-8"?>
-<ds:datastoreItem xmlns:ds="http://schemas.openxmlformats.org/officeDocument/2006/customXml" ds:itemID="{50715520-93FC-4ACD-AA30-57E63F2E38EA}">
+<ds:datastoreItem xmlns:ds="http://schemas.openxmlformats.org/officeDocument/2006/customXml" ds:itemID="{5FDBA780-857E-41BF-8BC3-201E4146B1E9}">
   <ds:schemaRefs>
     <ds:schemaRef ds:uri="http://schemas.openxmlformats.org/officeDocument/2006/bibliography"/>
   </ds:schemaRefs>

</xml_diff>